<commit_message>
Select data from sql and Convert to dataframe ok
</commit_message>
<xml_diff>
--- a/MVC_Document.docx
+++ b/MVC_Document.docx
@@ -312,116 +312,252 @@
           <w:szCs w:val="21"/>
         </w:rPr>
       </w:pPr>
+    </w:p>
+    <w:p>
+      <w:pPr>
+        <w:shd w:val="clear" w:color="auto" w:fill="000000" w:themeFill="text1"/>
+        <w:spacing w:before="0" w:after="0" w:line="285" w:lineRule="atLeast"/>
+        <w:rPr>
+          <w:rFonts w:ascii="Consolas" w:eastAsia="Times New Roman" w:hAnsi="Consolas" w:cs="Times New Roman"/>
+          <w:color w:val="D4D4D4"/>
+          <w:sz w:val="21"/>
+          <w:szCs w:val="21"/>
+        </w:rPr>
+      </w:pPr>
+      <w:r>
+        <w:rPr>
+          <w:rFonts w:ascii="Consolas" w:eastAsia="Times New Roman" w:hAnsi="Consolas" w:cs="Times New Roman"/>
+          <w:color w:val="9CDCFE"/>
+          <w:sz w:val="21"/>
+          <w:szCs w:val="21"/>
+        </w:rPr>
+        <w:t>interval</w:t>
+      </w:r>
+      <w:r>
+        <w:rPr>
+          <w:rFonts w:ascii="Consolas" w:eastAsia="Times New Roman" w:hAnsi="Consolas" w:cs="Times New Roman"/>
+          <w:color w:val="D4D4D4"/>
+          <w:sz w:val="21"/>
+          <w:szCs w:val="21"/>
+        </w:rPr>
+        <w:t xml:space="preserve"> = </w:t>
+      </w:r>
+      <w:r>
+        <w:rPr>
+          <w:rFonts w:ascii="Consolas" w:eastAsia="Times New Roman" w:hAnsi="Consolas" w:cs="Times New Roman"/>
+          <w:color w:val="CE9178"/>
+          <w:sz w:val="21"/>
+          <w:szCs w:val="21"/>
+        </w:rPr>
+        <w:t>"5m"</w:t>
+      </w:r>
+      <w:r>
+        <w:rPr>
+          <w:rFonts w:ascii="Consolas" w:eastAsia="Times New Roman" w:hAnsi="Consolas" w:cs="Times New Roman"/>
+          <w:color w:val="D4D4D4"/>
+          <w:sz w:val="21"/>
+          <w:szCs w:val="21"/>
+        </w:rPr>
+        <w:t xml:space="preserve">   </w:t>
+      </w:r>
+      <w:r>
+        <w:rPr>
+          <w:rFonts w:ascii="Consolas" w:eastAsia="Times New Roman" w:hAnsi="Consolas" w:cs="Times New Roman"/>
+          <w:color w:val="6A9955"/>
+          <w:sz w:val="21"/>
+          <w:szCs w:val="21"/>
+        </w:rPr>
+        <w:t># 1m # 2m # 5m # 15m # 30m # 60m # 1h # 1d , 5d, 1wk, 1mo, 3m</w:t>
+      </w:r>
+    </w:p>
+    <w:p/>
+    <w:p/>
+    <w:p>
+      <w:pPr>
+        <w:pStyle w:val="Heading1"/>
+        <w:shd w:val="clear" w:color="auto" w:fill="D99594" w:themeFill="accent2" w:themeFillTint="99"/>
+        <w:rPr>
+          <w:sz w:val="44"/>
+          <w:szCs w:val="44"/>
+        </w:rPr>
+      </w:pPr>
+      <w:r>
+        <w:rPr>
+          <w:sz w:val="44"/>
+          <w:szCs w:val="44"/>
+        </w:rPr>
+        <w:t>Control. Waiter</w:t>
+      </w:r>
+    </w:p>
+    <w:p/>
+    <w:p/>
+    <w:p/>
+    <w:p>
+      <w:pPr>
+        <w:pStyle w:val="Heading1"/>
+        <w:shd w:val="clear" w:color="auto" w:fill="92CDDC" w:themeFill="accent5" w:themeFillTint="99"/>
+        <w:rPr>
+          <w:sz w:val="44"/>
+          <w:szCs w:val="44"/>
+        </w:rPr>
+      </w:pPr>
+      <w:r>
+        <w:rPr>
+          <w:sz w:val="44"/>
+          <w:szCs w:val="44"/>
+        </w:rPr>
+        <w:t>Model. Cheff</w:t>
+      </w:r>
+    </w:p>
+    <w:p/>
+    <w:p/>
+    <w:p/>
+    <w:p/>
+    <w:p/>
+    <w:p/>
+    <w:p/>
+    <w:p/>
+    <w:p/>
+    <w:p/>
+    <w:p>
+      <w:pPr>
+        <w:bidi/>
+        <w:rPr>
+          <w:sz w:val="28"/>
+          <w:szCs w:val="28"/>
+          <w:rtl/>
+          <w:lang w:bidi="fa-IR"/>
+        </w:rPr>
+      </w:pPr>
+      <w:r>
+        <w:rPr>
+          <w:rFonts w:hint="cs"/>
+          <w:sz w:val="28"/>
+          <w:szCs w:val="28"/>
+          <w:rtl/>
+          <w:lang w:bidi="fa-IR"/>
+        </w:rPr>
+        <w:t xml:space="preserve">1 </w:t>
+      </w:r>
+      <w:r>
+        <w:rPr>
+          <w:sz w:val="28"/>
+          <w:szCs w:val="28"/>
+          <w:rtl/>
+          <w:lang w:bidi="fa-IR"/>
+        </w:rPr>
+        <w:t>–</w:t>
+      </w:r>
+      <w:r>
+        <w:rPr>
+          <w:rFonts w:hint="cs"/>
+          <w:sz w:val="28"/>
+          <w:szCs w:val="28"/>
+          <w:rtl/>
+          <w:lang w:bidi="fa-IR"/>
+        </w:rPr>
+        <w:t xml:space="preserve"> واکشی دیتا از یاهوو</w:t>
+      </w:r>
+    </w:p>
+    <w:p>
+      <w:pPr>
+        <w:bidi/>
+        <w:rPr>
+          <w:rFonts w:hint="cs"/>
+          <w:sz w:val="28"/>
+          <w:szCs w:val="28"/>
+          <w:rtl/>
+          <w:lang w:bidi="fa-IR"/>
+        </w:rPr>
+      </w:pPr>
+      <w:r>
+        <w:rPr>
+          <w:rFonts w:hint="cs"/>
+          <w:sz w:val="28"/>
+          <w:szCs w:val="28"/>
+          <w:rtl/>
+          <w:lang w:bidi="fa-IR"/>
+        </w:rPr>
+        <w:t>2- ارسال به دیتابیس</w:t>
+      </w:r>
+    </w:p>
+    <w:p>
+      <w:pPr>
+        <w:bidi/>
+        <w:rPr>
+          <w:rFonts w:hint="cs"/>
+          <w:sz w:val="28"/>
+          <w:szCs w:val="28"/>
+          <w:rtl/>
+          <w:lang w:bidi="fa-IR"/>
+        </w:rPr>
+      </w:pPr>
+      <w:r>
+        <w:rPr>
+          <w:rFonts w:hint="cs"/>
+          <w:sz w:val="28"/>
+          <w:szCs w:val="28"/>
+          <w:rtl/>
+          <w:lang w:bidi="fa-IR"/>
+        </w:rPr>
+        <w:t>3- خواندن دیتا از دیتابیس</w:t>
+      </w:r>
+    </w:p>
+    <w:p>
+      <w:pPr>
+        <w:bidi/>
+        <w:rPr>
+          <w:rFonts w:hint="cs"/>
+          <w:sz w:val="28"/>
+          <w:szCs w:val="28"/>
+          <w:rtl/>
+          <w:lang w:bidi="fa-IR"/>
+        </w:rPr>
+      </w:pPr>
+      <w:r>
+        <w:rPr>
+          <w:rFonts w:hint="cs"/>
+          <w:sz w:val="28"/>
+          <w:szCs w:val="28"/>
+          <w:rtl/>
+          <w:lang w:bidi="fa-IR"/>
+        </w:rPr>
+        <w:t xml:space="preserve">4 </w:t>
+      </w:r>
+      <w:r>
+        <w:rPr>
+          <w:sz w:val="28"/>
+          <w:szCs w:val="28"/>
+          <w:rtl/>
+          <w:lang w:bidi="fa-IR"/>
+        </w:rPr>
+        <w:t>–</w:t>
+      </w:r>
+      <w:r>
+        <w:rPr>
+          <w:rFonts w:hint="cs"/>
+          <w:sz w:val="28"/>
+          <w:szCs w:val="28"/>
+          <w:rtl/>
+          <w:lang w:bidi="fa-IR"/>
+        </w:rPr>
+        <w:t xml:space="preserve"> اینزرت دیتا به دیتابیس</w:t>
+      </w:r>
+    </w:p>
+    <w:p>
+      <w:pPr>
+        <w:bidi/>
+        <w:rPr>
+          <w:rFonts w:hint="cs"/>
+          <w:sz w:val="28"/>
+          <w:szCs w:val="28"/>
+          <w:rtl/>
+          <w:lang w:bidi="fa-IR"/>
+        </w:rPr>
+      </w:pPr>
       <w:bookmarkStart w:id="0" w:name="_GoBack"/>
       <w:bookmarkEnd w:id="0"/>
     </w:p>
-    <w:p>
-      <w:pPr>
-        <w:shd w:val="clear" w:color="auto" w:fill="000000" w:themeFill="text1"/>
-        <w:spacing w:before="0" w:after="0" w:line="285" w:lineRule="atLeast"/>
-        <w:rPr>
-          <w:rFonts w:ascii="Consolas" w:eastAsia="Times New Roman" w:hAnsi="Consolas" w:cs="Times New Roman"/>
-          <w:color w:val="D4D4D4"/>
-          <w:sz w:val="21"/>
-          <w:szCs w:val="21"/>
-        </w:rPr>
-      </w:pPr>
-      <w:r>
-        <w:rPr>
-          <w:rFonts w:ascii="Consolas" w:eastAsia="Times New Roman" w:hAnsi="Consolas" w:cs="Times New Roman"/>
-          <w:color w:val="9CDCFE"/>
-          <w:sz w:val="21"/>
-          <w:szCs w:val="21"/>
-        </w:rPr>
-        <w:t>interval</w:t>
-      </w:r>
-      <w:r>
-        <w:rPr>
-          <w:rFonts w:ascii="Consolas" w:eastAsia="Times New Roman" w:hAnsi="Consolas" w:cs="Times New Roman"/>
-          <w:color w:val="D4D4D4"/>
-          <w:sz w:val="21"/>
-          <w:szCs w:val="21"/>
-        </w:rPr>
-        <w:t xml:space="preserve"> = </w:t>
-      </w:r>
-      <w:r>
-        <w:rPr>
-          <w:rFonts w:ascii="Consolas" w:eastAsia="Times New Roman" w:hAnsi="Consolas" w:cs="Times New Roman"/>
-          <w:color w:val="CE9178"/>
-          <w:sz w:val="21"/>
-          <w:szCs w:val="21"/>
-        </w:rPr>
-        <w:t>"5m"</w:t>
-      </w:r>
-      <w:r>
-        <w:rPr>
-          <w:rFonts w:ascii="Consolas" w:eastAsia="Times New Roman" w:hAnsi="Consolas" w:cs="Times New Roman"/>
-          <w:color w:val="D4D4D4"/>
-          <w:sz w:val="21"/>
-          <w:szCs w:val="21"/>
-        </w:rPr>
-        <w:t xml:space="preserve">   </w:t>
-      </w:r>
-      <w:r>
-        <w:rPr>
-          <w:rFonts w:ascii="Consolas" w:eastAsia="Times New Roman" w:hAnsi="Consolas" w:cs="Times New Roman"/>
-          <w:color w:val="6A9955"/>
-          <w:sz w:val="21"/>
-          <w:szCs w:val="21"/>
-        </w:rPr>
-        <w:t># 1m # 2m # 5m # 15m # 30m # 60m # 1h # 1d , 5d, 1wk, 1mo, 3m</w:t>
-      </w:r>
-    </w:p>
-    <w:p/>
-    <w:p/>
-    <w:p>
-      <w:pPr>
-        <w:pStyle w:val="Heading1"/>
-        <w:shd w:val="clear" w:color="auto" w:fill="D99594" w:themeFill="accent2" w:themeFillTint="99"/>
-        <w:rPr>
-          <w:sz w:val="44"/>
-          <w:szCs w:val="44"/>
-        </w:rPr>
-      </w:pPr>
-      <w:r>
-        <w:rPr>
-          <w:sz w:val="44"/>
-          <w:szCs w:val="44"/>
-        </w:rPr>
-        <w:t>Control. Waiter</w:t>
-      </w:r>
-    </w:p>
-    <w:p/>
-    <w:p/>
-    <w:p/>
-    <w:p>
-      <w:pPr>
-        <w:pStyle w:val="Heading1"/>
-        <w:shd w:val="clear" w:color="auto" w:fill="92CDDC" w:themeFill="accent5" w:themeFillTint="99"/>
-        <w:rPr>
-          <w:sz w:val="44"/>
-          <w:szCs w:val="44"/>
-        </w:rPr>
-      </w:pPr>
-      <w:r>
-        <w:rPr>
-          <w:sz w:val="44"/>
-          <w:szCs w:val="44"/>
-        </w:rPr>
-        <w:t>Model. Cheff</w:t>
-      </w:r>
-    </w:p>
-    <w:p/>
-    <w:p/>
-    <w:p/>
-    <w:p/>
-    <w:p/>
-    <w:p/>
-    <w:p/>
-    <w:p/>
-    <w:p/>
-    <w:p/>
-    <w:p/>
     <w:p/>
     <w:p/>
     <w:p/>
@@ -1888,7 +2024,7 @@
 </file>
 
 <file path=customXml/itemProps1.xml><?xml version="1.0" encoding="utf-8"?>
-<ds:datastoreItem xmlns:ds="http://schemas.openxmlformats.org/officeDocument/2006/customXml" ds:itemID="{BA3BEDD5-8FE1-4464-AFC8-5636A994F402}">
+<ds:datastoreItem xmlns:ds="http://schemas.openxmlformats.org/officeDocument/2006/customXml" ds:itemID="{6EC734A2-33C3-4901-A014-BCF06082B904}">
   <ds:schemaRefs>
     <ds:schemaRef ds:uri="http://schemas.openxmlformats.org/officeDocument/2006/bibliography"/>
   </ds:schemaRefs>

</xml_diff>